<commit_message>
Fixing the BrailleR setup
</commit_message>
<xml_diff>
--- a/docs/Notes.docx
+++ b/docs/Notes.docx
@@ -1021,7 +1021,7 @@
     </w:p>
     <w:bookmarkEnd w:id="38"/>
     <w:bookmarkEnd w:id="39"/>
-    <w:bookmarkStart w:id="84" w:name="how-do-you-get-started"/>
+    <w:bookmarkStart w:id="89" w:name="how-do-you-get-started"/>
     <w:p>
       <w:pPr>
         <w:pStyle w:val="Heading1"/>
@@ -2329,7 +2329,7 @@
       </w:r>
     </w:p>
     <w:bookmarkEnd w:id="75"/>
-    <w:bookmarkStart w:id="78" w:name="brailler-for-the-statisticians"/>
+    <w:bookmarkStart w:id="83" w:name="brailler-for-the-statisticians"/>
     <w:p>
       <w:pPr>
         <w:pStyle w:val="Heading2"/>
@@ -2372,8 +2372,88 @@
         </w:r>
       </w:hyperlink>
     </w:p>
-    <w:bookmarkEnd w:id="78"/>
-    <w:bookmarkStart w:id="83" w:name="other-diagrams"/>
+    <w:p>
+      <w:pPr>
+        <w:pStyle w:val="FirstParagraph"/>
+      </w:pPr>
+    </w:p>
+    <w:p>
+      <w:pPr>
+        <w:pStyle w:val="CaptionedFigure"/>
+      </w:pPr>
+      <w:r>
+        <w:drawing>
+          <wp:inline>
+            <wp:extent cx="5943600" cy="3668050"/>
+            <wp:effectExtent b="0" l="0" r="0" t="0"/>
+            <wp:docPr descr="Try the Interactive version of graph generated by BrailleR" title="" id="79" name="Picture"/>
+            <a:graphic>
+              <a:graphicData uri="http://schemas.openxmlformats.org/drawingml/2006/picture">
+                <pic:pic>
+                  <pic:nvPicPr>
+                    <pic:cNvPr descr="./Figs/myhist2.svg" id="80" name="Picture"/>
+                    <pic:cNvPicPr>
+                      <a:picLocks noChangeArrowheads="1" noChangeAspect="1"/>
+                    </pic:cNvPicPr>
+                  </pic:nvPicPr>
+                  <pic:blipFill>
+                    <a:blip r:embed="rId81">
+                      <a:extLst>
+                        <a:ext uri="{28A0092B-C50C-407E-A947-70E740481C1C}">
+                          <a14:useLocalDpi xmlns:a14="http://schemas.microsoft.com/office/drawing/2010/main" val="0"/>
+                        </a:ext>
+                        <a:ext uri="{96DAC541-7B7A-43D3-8B79-37D633B846F1}">
+                          <asvg:svgBlip xmlns:asvg="http://schemas.microsoft.com/office/drawing/2016/SVG/main" r:embed="rId78"/>
+                        </a:ext>
+                      </a:extLst>
+                    </a:blip>
+                    <a:stretch>
+                      <a:fillRect/>
+                    </a:stretch>
+                  </pic:blipFill>
+                  <pic:spPr bwMode="auto">
+                    <a:xfrm>
+                      <a:off x="0" y="0"/>
+                      <a:ext cx="5943600" cy="3668050"/>
+                    </a:xfrm>
+                    <a:prstGeom prst="rect">
+                      <a:avLst/>
+                    </a:prstGeom>
+                    <a:noFill/>
+                    <a:ln w="9525">
+                      <a:noFill/>
+                      <a:headEnd/>
+                      <a:tailEnd/>
+                    </a:ln>
+                  </pic:spPr>
+                </pic:pic>
+              </a:graphicData>
+            </a:graphic>
+          </wp:inline>
+        </w:drawing>
+      </w:r>
+    </w:p>
+    <w:p>
+      <w:pPr>
+        <w:pStyle w:val="ImageCaption"/>
+      </w:pPr>
+      <w:r>
+        <w:t xml:space="preserve">Try the</w:t>
+      </w:r>
+      <w:r>
+        <w:t xml:space="preserve"> </w:t>
+      </w:r>
+      <w:hyperlink r:id="rId82">
+        <w:r>
+          <w:rPr>
+            <w:rStyle w:val="Hyperlink"/>
+          </w:rPr>
+          <w:t xml:space="preserve">Interactive version of graph generated by BrailleR</w:t>
+        </w:r>
+      </w:hyperlink>
+    </w:p>
+    <w:bookmarkEnd w:id="83"/>
+    <w:bookmarkStart w:id="88" w:name="other-diagrams"/>
     <w:p>
       <w:pPr>
         <w:pStyle w:val="Heading2"/>
@@ -2390,7 +2470,7 @@
         </w:numPr>
         <w:pStyle w:val="Compact"/>
       </w:pPr>
-      <w:hyperlink r:id="rId79">
+      <w:hyperlink r:id="rId84">
         <w:r>
           <w:rPr>
             <w:rStyle w:val="Hyperlink"/>
@@ -2449,7 +2529,7 @@
         </w:numPr>
         <w:pStyle w:val="Compact"/>
       </w:pPr>
-      <w:hyperlink r:id="rId80">
+      <w:hyperlink r:id="rId85">
         <w:r>
           <w:rPr>
             <w:rStyle w:val="Hyperlink"/>
@@ -2466,7 +2546,7 @@
         </w:numPr>
         <w:pStyle w:val="Compact"/>
       </w:pPr>
-      <w:hyperlink r:id="rId81">
+      <w:hyperlink r:id="rId86">
         <w:r>
           <w:rPr>
             <w:rStyle w:val="Hyperlink"/>
@@ -2483,7 +2563,7 @@
         </w:numPr>
         <w:pStyle w:val="Compact"/>
       </w:pPr>
-      <w:hyperlink r:id="rId82">
+      <w:hyperlink r:id="rId87">
         <w:r>
           <w:rPr>
             <w:rStyle w:val="Hyperlink"/>
@@ -2492,9 +2572,9 @@
         </w:r>
       </w:hyperlink>
     </w:p>
-    <w:bookmarkEnd w:id="83"/>
-    <w:bookmarkEnd w:id="84"/>
-    <w:bookmarkStart w:id="86" w:name="what-is-my-next-step"/>
+    <w:bookmarkEnd w:id="88"/>
+    <w:bookmarkEnd w:id="89"/>
+    <w:bookmarkStart w:id="91" w:name="what-is-my-next-step"/>
     <w:p>
       <w:pPr>
         <w:pStyle w:val="Heading1"/>
@@ -2594,7 +2674,7 @@
       <w:r>
         <w:t xml:space="preserve"> </w:t>
       </w:r>
-      <w:hyperlink r:id="rId85">
+      <w:hyperlink r:id="rId90">
         <w:r>
           <w:rPr>
             <w:rStyle w:val="Hyperlink"/>
@@ -2623,8 +2703,8 @@
         <w:t xml:space="preserve">What achieveable next step can you commit to to improve the accessiblibility of your mathematical teaching resources for next academic year?</w:t>
       </w:r>
     </w:p>
-    <w:bookmarkEnd w:id="86"/>
-    <w:bookmarkStart w:id="93" w:name="further-information"/>
+    <w:bookmarkEnd w:id="91"/>
+    <w:bookmarkStart w:id="98" w:name="further-information"/>
     <w:p>
       <w:pPr>
         <w:pStyle w:val="Heading1"/>
@@ -2682,7 +2762,7 @@
       <w:r>
         <w:t xml:space="preserve"> </w:t>
       </w:r>
-      <w:hyperlink r:id="rId87">
+      <w:hyperlink r:id="rId92">
         <w:r>
           <w:rPr>
             <w:rStyle w:val="Hyperlink"/>
@@ -2699,7 +2779,7 @@
       <w:r>
         <w:t xml:space="preserve"> </w:t>
       </w:r>
-      <w:hyperlink r:id="rId88">
+      <w:hyperlink r:id="rId93">
         <w:r>
           <w:rPr>
             <w:rStyle w:val="Hyperlink"/>
@@ -2716,7 +2796,7 @@
         </w:numPr>
         <w:pStyle w:val="Compact"/>
       </w:pPr>
-      <w:hyperlink r:id="rId89">
+      <w:hyperlink r:id="rId94">
         <w:r>
           <w:rPr>
             <w:rStyle w:val="Hyperlink"/>
@@ -2753,7 +2833,7 @@
       <w:r>
         <w:t xml:space="preserve"> </w:t>
       </w:r>
-      <w:hyperlink r:id="rId90">
+      <w:hyperlink r:id="rId95">
         <w:r>
           <w:rPr>
             <w:rStyle w:val="Hyperlink"/>
@@ -2776,7 +2856,7 @@
       <w:r>
         <w:t xml:space="preserve"> </w:t>
       </w:r>
-      <w:hyperlink r:id="rId91">
+      <w:hyperlink r:id="rId96">
         <w:r>
           <w:rPr>
             <w:rStyle w:val="Hyperlink"/>
@@ -2793,7 +2873,7 @@
       <w:r>
         <w:t xml:space="preserve"> </w:t>
       </w:r>
-      <w:hyperlink r:id="rId92">
+      <w:hyperlink r:id="rId97">
         <w:r>
           <w:rPr>
             <w:rStyle w:val="Hyperlink"/>
@@ -2805,7 +2885,7 @@
         <w:t xml:space="preserve">, who, these days, know as much as I do!</w:t>
       </w:r>
     </w:p>
-    <w:bookmarkEnd w:id="93"/>
+    <w:bookmarkEnd w:id="98"/>
     <w:sectPr>
       <w:pgSz w:h="15840" w:w="12240"/>
       <w:pgMar w:bottom="1440" w:footer="720" w:gutter="0" w:header="720" w:left="1440" w:right="1440" w:top="1440"/>

</xml_diff>

<commit_message>
Linking in the Lwarp example
</commit_message>
<xml_diff>
--- a/docs/Notes.docx
+++ b/docs/Notes.docx
@@ -1021,7 +1021,7 @@
     </w:p>
     <w:bookmarkEnd w:id="38"/>
     <w:bookmarkEnd w:id="39"/>
-    <w:bookmarkStart w:id="89" w:name="how-do-you-get-started"/>
+    <w:bookmarkStart w:id="90" w:name="how-do-you-get-started"/>
     <w:p>
       <w:pPr>
         <w:pStyle w:val="Heading1"/>
@@ -1781,7 +1781,7 @@
       </w:r>
     </w:p>
     <w:bookmarkEnd w:id="53"/>
-    <w:bookmarkStart w:id="56" w:name="rmarkdown-formats"/>
+    <w:bookmarkStart w:id="57" w:name="rmarkdown-formats"/>
     <w:p>
       <w:pPr>
         <w:pStyle w:val="Heading2"/>
@@ -1866,30 +1866,13 @@
         </w:numPr>
         <w:pStyle w:val="Compact"/>
       </w:pPr>
+      <w:r>
+        <w:t xml:space="preserve">More information on getting started with RMarkdown see</w:t>
+      </w:r>
+      <w:r>
+        <w:t xml:space="preserve"> </w:t>
+      </w:r>
       <w:hyperlink r:id="rId54">
-        <w:r>
-          <w:rPr>
-            <w:rStyle w:val="Hyperlink"/>
-          </w:rPr>
-          <w:t xml:space="preserve">RMarkdown Demo</w:t>
-        </w:r>
-      </w:hyperlink>
-    </w:p>
-    <w:p>
-      <w:pPr>
-        <w:numPr>
-          <w:ilvl w:val="0"/>
-          <w:numId w:val="1028"/>
-        </w:numPr>
-        <w:pStyle w:val="Compact"/>
-      </w:pPr>
-      <w:r>
-        <w:t xml:space="preserve">More information on getting started with RMarkdown see</w:t>
-      </w:r>
-      <w:r>
-        <w:t xml:space="preserve"> </w:t>
-      </w:r>
-      <w:hyperlink r:id="rId55">
         <w:r>
           <w:rPr>
             <w:rStyle w:val="Hyperlink"/>
@@ -1898,8 +1881,42 @@
         </w:r>
       </w:hyperlink>
     </w:p>
-    <w:bookmarkEnd w:id="56"/>
-    <w:bookmarkStart w:id="63" w:name="bookdownclavertondown"/>
+    <w:p>
+      <w:pPr>
+        <w:numPr>
+          <w:ilvl w:val="0"/>
+          <w:numId w:val="1028"/>
+        </w:numPr>
+        <w:pStyle w:val="Compact"/>
+      </w:pPr>
+      <w:hyperlink r:id="rId55">
+        <w:r>
+          <w:rPr>
+            <w:rStyle w:val="Hyperlink"/>
+          </w:rPr>
+          <w:t xml:space="preserve">Quick RMarkdown demo</w:t>
+        </w:r>
+      </w:hyperlink>
+      <w:r>
+        <w:t xml:space="preserve"> </w:t>
+      </w:r>
+      <w:r>
+        <w:t xml:space="preserve">(</w:t>
+      </w:r>
+      <w:hyperlink r:id="rId56">
+        <w:r>
+          <w:rPr>
+            <w:rStyle w:val="Hyperlink"/>
+          </w:rPr>
+          <w:t xml:space="preserve">link for Emma during the talk</w:t>
+        </w:r>
+      </w:hyperlink>
+      <w:r>
+        <w:t xml:space="preserve">)</w:t>
+      </w:r>
+    </w:p>
+    <w:bookmarkEnd w:id="57"/>
+    <w:bookmarkStart w:id="64" w:name="bookdownclavertondown"/>
     <w:p>
       <w:pPr>
         <w:pStyle w:val="Heading2"/>
@@ -1918,7 +1935,7 @@
       <w:r>
         <w:t xml:space="preserve"> </w:t>
       </w:r>
-      <w:hyperlink r:id="rId57">
+      <w:hyperlink r:id="rId58">
         <w:r>
           <w:rPr>
             <w:rStyle w:val="Hyperlink"/>
@@ -1935,13 +1952,13 @@
         <w:pStyle w:val="BodyText"/>
       </w:pPr>
     </w:p>
-    <w:bookmarkStart w:id="59" w:name="thm:thm1"/>
+    <w:bookmarkStart w:id="60" w:name="thm:thm1"/>
     <w:p>
       <w:pPr>
         <w:pStyle w:val="TheoremStyleUpright"/>
       </w:pPr>
-      <w:bookmarkStart w:id="58" w:name="thm:thm1"/>
-      <w:bookmarkEnd w:id="58"/>
+      <w:bookmarkStart w:id="59" w:name="thm:thm1"/>
+      <w:bookmarkEnd w:id="59"/>
       <w:r>
         <w:rPr>
           <w:rStyle w:val="NameStyle"/>
@@ -1963,7 +1980,7 @@
         <w:t xml:space="preserve">Bookdown is needed for things like theorems and internal references</w:t>
       </w:r>
     </w:p>
-    <w:bookmarkEnd w:id="59"/>
+    <w:bookmarkEnd w:id="60"/>
     <w:p>
       <w:pPr>
         <w:pStyle w:val="BodyText"/>
@@ -1974,7 +1991,7 @@
       <w:r>
         <w:t xml:space="preserve"> </w:t>
       </w:r>
-      <w:hyperlink r:id="rId60">
+      <w:hyperlink r:id="rId61">
         <w:r>
           <w:rPr>
             <w:rStyle w:val="Hyperlink"/>
@@ -1994,7 +2011,7 @@
         <w:pStyle w:val="BodyText"/>
       </w:pPr>
     </w:p>
-    <w:bookmarkStart w:id="61" w:name="tho:tho1"/>
+    <w:bookmarkStart w:id="62" w:name="tho:tho1"/>
     <w:p>
       <w:pPr>
         <w:pStyle w:val="TheoremStyleUpright"/>
@@ -2035,13 +2052,13 @@
         <w:t xml:space="preserve">.</w:t>
       </w:r>
     </w:p>
-    <w:bookmarkEnd w:id="61"/>
+    <w:bookmarkEnd w:id="62"/>
     <w:p>
       <w:pPr>
         <w:pStyle w:val="BodyText"/>
       </w:pPr>
     </w:p>
-    <w:bookmarkStart w:id="62" w:name="nug:nug1"/>
+    <w:bookmarkStart w:id="63" w:name="nug:nug1"/>
     <w:p>
       <w:pPr>
         <w:pStyle w:val="TheoremStyleUpright"/>
@@ -2073,9 +2090,9 @@
         <w:t xml:space="preserve">And you can have theorem types share numbering</w:t>
       </w:r>
     </w:p>
-    <w:bookmarkEnd w:id="62"/>
     <w:bookmarkEnd w:id="63"/>
-    <w:bookmarkStart w:id="66" w:name="maths-e-assessment"/>
+    <w:bookmarkEnd w:id="64"/>
+    <w:bookmarkStart w:id="67" w:name="maths-e-assessment"/>
     <w:p>
       <w:pPr>
         <w:pStyle w:val="Heading2"/>
@@ -2092,7 +2109,7 @@
         </w:numPr>
         <w:pStyle w:val="Compact"/>
       </w:pPr>
-      <w:hyperlink r:id="rId64">
+      <w:hyperlink r:id="rId65">
         <w:r>
           <w:rPr>
             <w:rStyle w:val="Hyperlink"/>
@@ -2109,7 +2126,7 @@
         </w:numPr>
         <w:pStyle w:val="Compact"/>
       </w:pPr>
-      <w:hyperlink r:id="rId65">
+      <w:hyperlink r:id="rId66">
         <w:r>
           <w:rPr>
             <w:rStyle w:val="Hyperlink"/>
@@ -2130,8 +2147,8 @@
         <w:t xml:space="preserve">There are probably others but these are the only ones I have used</w:t>
       </w:r>
     </w:p>
-    <w:bookmarkEnd w:id="66"/>
-    <w:bookmarkStart w:id="72" w:name="simple-graphs-desmos"/>
+    <w:bookmarkEnd w:id="67"/>
+    <w:bookmarkStart w:id="73" w:name="simple-graphs-desmos"/>
     <w:p>
       <w:pPr>
         <w:pStyle w:val="Heading2"/>
@@ -2148,7 +2165,7 @@
         </w:numPr>
         <w:pStyle w:val="Compact"/>
       </w:pPr>
-      <w:hyperlink r:id="rId67">
+      <w:hyperlink r:id="rId68">
         <w:r>
           <w:rPr>
             <w:rStyle w:val="Hyperlink"/>
@@ -2183,18 +2200,18 @@
           <wp:inline>
             <wp:extent cx="5943600" cy="3962400"/>
             <wp:effectExtent b="0" l="0" r="0" t="0"/>
-            <wp:docPr descr="Interactive plot of sine" title="" id="69" name="Picture"/>
+            <wp:docPr descr="Interactive plot of sine" title="" id="70" name="Picture"/>
             <a:graphic>
               <a:graphicData uri="http://schemas.openxmlformats.org/drawingml/2006/picture">
                 <pic:pic>
                   <pic:nvPicPr>
-                    <pic:cNvPr descr="./Figs/desmos-sine-graph.png" id="70" name="Picture"/>
+                    <pic:cNvPr descr="./Figs/desmos-sine-graph.png" id="71" name="Picture"/>
                     <pic:cNvPicPr>
                       <a:picLocks noChangeArrowheads="1" noChangeAspect="1"/>
                     </pic:cNvPicPr>
                   </pic:nvPicPr>
                   <pic:blipFill>
-                    <a:blip r:embed="rId68"/>
+                    <a:blip r:embed="rId69"/>
                     <a:stretch>
                       <a:fillRect/>
                     </a:stretch>
@@ -2225,7 +2242,7 @@
       <w:pPr>
         <w:pStyle w:val="ImageCaption"/>
       </w:pPr>
-      <w:hyperlink r:id="rId71">
+      <w:hyperlink r:id="rId72">
         <w:r>
           <w:rPr>
             <w:rStyle w:val="Hyperlink"/>
@@ -2234,8 +2251,8 @@
         </w:r>
       </w:hyperlink>
     </w:p>
-    <w:bookmarkEnd w:id="72"/>
-    <w:bookmarkStart w:id="75" w:name="geogebra-but-be-careful"/>
+    <w:bookmarkEnd w:id="73"/>
+    <w:bookmarkStart w:id="76" w:name="geogebra-but-be-careful"/>
     <w:p>
       <w:pPr>
         <w:pStyle w:val="Heading2"/>
@@ -2252,7 +2269,7 @@
         </w:numPr>
         <w:pStyle w:val="Compact"/>
       </w:pPr>
-      <w:hyperlink r:id="rId73">
+      <w:hyperlink r:id="rId74">
         <w:r>
           <w:rPr>
             <w:rStyle w:val="Hyperlink"/>
@@ -2281,7 +2298,7 @@
         </w:numPr>
         <w:pStyle w:val="Compact"/>
       </w:pPr>
-      <w:hyperlink r:id="rId74">
+      <w:hyperlink r:id="rId75">
         <w:r>
           <w:rPr>
             <w:rStyle w:val="Hyperlink"/>
@@ -2328,8 +2345,8 @@
         <w:t xml:space="preserve">It is possible and useful but you need to take time and care.</w:t>
       </w:r>
     </w:p>
-    <w:bookmarkEnd w:id="75"/>
-    <w:bookmarkStart w:id="83" w:name="brailler-for-the-statisticians"/>
+    <w:bookmarkEnd w:id="76"/>
+    <w:bookmarkStart w:id="84" w:name="brailler-for-the-statisticians"/>
     <w:p>
       <w:pPr>
         <w:pStyle w:val="Heading2"/>
@@ -2346,7 +2363,7 @@
         </w:numPr>
         <w:pStyle w:val="Compact"/>
       </w:pPr>
-      <w:hyperlink r:id="rId76">
+      <w:hyperlink r:id="rId77">
         <w:r>
           <w:rPr>
             <w:rStyle w:val="Hyperlink"/>
@@ -2363,7 +2380,7 @@
       <w:r>
         <w:t xml:space="preserve"> </w:t>
       </w:r>
-      <w:hyperlink r:id="rId77">
+      <w:hyperlink r:id="rId78">
         <w:r>
           <w:rPr>
             <w:rStyle w:val="Hyperlink"/>
@@ -2386,24 +2403,24 @@
           <wp:inline>
             <wp:extent cx="5943600" cy="3668050"/>
             <wp:effectExtent b="0" l="0" r="0" t="0"/>
-            <wp:docPr descr="Try the Interactive version of graph generated by BrailleR" title="" id="79" name="Picture"/>
+            <wp:docPr descr="Try the Interactive version of graph generated by BrailleR" title="" id="80" name="Picture"/>
             <a:graphic>
               <a:graphicData uri="http://schemas.openxmlformats.org/drawingml/2006/picture">
                 <pic:pic>
                   <pic:nvPicPr>
-                    <pic:cNvPr descr="./Figs/myhist2.svg" id="80" name="Picture"/>
+                    <pic:cNvPr descr="./Figs/myhist2.svg" id="81" name="Picture"/>
                     <pic:cNvPicPr>
                       <a:picLocks noChangeArrowheads="1" noChangeAspect="1"/>
                     </pic:cNvPicPr>
                   </pic:nvPicPr>
                   <pic:blipFill>
-                    <a:blip r:embed="rId81">
+                    <a:blip r:embed="rId82">
                       <a:extLst>
                         <a:ext uri="{28A0092B-C50C-407E-A947-70E740481C1C}">
                           <a14:useLocalDpi xmlns:a14="http://schemas.microsoft.com/office/drawing/2010/main" val="0"/>
                         </a:ext>
                         <a:ext uri="{96DAC541-7B7A-43D3-8B79-37D633B846F1}">
-                          <asvg:svgBlip xmlns:asvg="http://schemas.microsoft.com/office/drawing/2016/SVG/main" r:embed="rId78"/>
+                          <asvg:svgBlip xmlns:asvg="http://schemas.microsoft.com/office/drawing/2016/SVG/main" r:embed="rId79"/>
                         </a:ext>
                       </a:extLst>
                     </a:blip>
@@ -2443,7 +2460,7 @@
       <w:r>
         <w:t xml:space="preserve"> </w:t>
       </w:r>
-      <w:hyperlink r:id="rId82">
+      <w:hyperlink r:id="rId83">
         <w:r>
           <w:rPr>
             <w:rStyle w:val="Hyperlink"/>
@@ -2452,8 +2469,8 @@
         </w:r>
       </w:hyperlink>
     </w:p>
-    <w:bookmarkEnd w:id="83"/>
-    <w:bookmarkStart w:id="88" w:name="other-diagrams"/>
+    <w:bookmarkEnd w:id="84"/>
+    <w:bookmarkStart w:id="89" w:name="other-diagrams"/>
     <w:p>
       <w:pPr>
         <w:pStyle w:val="Heading2"/>
@@ -2470,7 +2487,7 @@
         </w:numPr>
         <w:pStyle w:val="Compact"/>
       </w:pPr>
-      <w:hyperlink r:id="rId84">
+      <w:hyperlink r:id="rId85">
         <w:r>
           <w:rPr>
             <w:rStyle w:val="Hyperlink"/>
@@ -2529,7 +2546,7 @@
         </w:numPr>
         <w:pStyle w:val="Compact"/>
       </w:pPr>
-      <w:hyperlink r:id="rId85">
+      <w:hyperlink r:id="rId86">
         <w:r>
           <w:rPr>
             <w:rStyle w:val="Hyperlink"/>
@@ -2546,7 +2563,7 @@
         </w:numPr>
         <w:pStyle w:val="Compact"/>
       </w:pPr>
-      <w:hyperlink r:id="rId86">
+      <w:hyperlink r:id="rId87">
         <w:r>
           <w:rPr>
             <w:rStyle w:val="Hyperlink"/>
@@ -2563,7 +2580,7 @@
         </w:numPr>
         <w:pStyle w:val="Compact"/>
       </w:pPr>
-      <w:hyperlink r:id="rId87">
+      <w:hyperlink r:id="rId88">
         <w:r>
           <w:rPr>
             <w:rStyle w:val="Hyperlink"/>
@@ -2572,9 +2589,9 @@
         </w:r>
       </w:hyperlink>
     </w:p>
-    <w:bookmarkEnd w:id="88"/>
     <w:bookmarkEnd w:id="89"/>
-    <w:bookmarkStart w:id="91" w:name="what-is-my-next-step"/>
+    <w:bookmarkEnd w:id="90"/>
+    <w:bookmarkStart w:id="93" w:name="what-is-my-next-step"/>
     <w:p>
       <w:pPr>
         <w:pStyle w:val="Heading1"/>
@@ -2605,7 +2622,7 @@
       <w:r>
         <w:t xml:space="preserve"> </w:t>
       </w:r>
-      <w:hyperlink r:id="rId51">
+      <w:hyperlink r:id="rId91">
         <w:r>
           <w:rPr>
             <w:rStyle w:val="Hyperlink"/>
@@ -2628,7 +2645,7 @@
       <w:r>
         <w:t xml:space="preserve"> </w:t>
       </w:r>
-      <w:hyperlink r:id="rId55">
+      <w:hyperlink r:id="rId54">
         <w:r>
           <w:rPr>
             <w:rStyle w:val="Hyperlink"/>
@@ -2674,7 +2691,7 @@
       <w:r>
         <w:t xml:space="preserve"> </w:t>
       </w:r>
-      <w:hyperlink r:id="rId90">
+      <w:hyperlink r:id="rId92">
         <w:r>
           <w:rPr>
             <w:rStyle w:val="Hyperlink"/>
@@ -2703,8 +2720,8 @@
         <w:t xml:space="preserve">What achieveable next step can you commit to to improve the accessiblibility of your mathematical teaching resources for next academic year?</w:t>
       </w:r>
     </w:p>
-    <w:bookmarkEnd w:id="91"/>
-    <w:bookmarkStart w:id="98" w:name="further-information"/>
+    <w:bookmarkEnd w:id="93"/>
+    <w:bookmarkStart w:id="101" w:name="further-information"/>
     <w:p>
       <w:pPr>
         <w:pStyle w:val="Heading1"/>
@@ -2727,7 +2744,7 @@
       <w:r>
         <w:t xml:space="preserve"> </w:t>
       </w:r>
-      <w:hyperlink r:id="rId54">
+      <w:hyperlink r:id="rId94">
         <w:r>
           <w:rPr>
             <w:rStyle w:val="Hyperlink"/>
@@ -2762,7 +2779,7 @@
       <w:r>
         <w:t xml:space="preserve"> </w:t>
       </w:r>
-      <w:hyperlink r:id="rId92">
+      <w:hyperlink r:id="rId95">
         <w:r>
           <w:rPr>
             <w:rStyle w:val="Hyperlink"/>
@@ -2779,7 +2796,7 @@
       <w:r>
         <w:t xml:space="preserve"> </w:t>
       </w:r>
-      <w:hyperlink r:id="rId93">
+      <w:hyperlink r:id="rId96">
         <w:r>
           <w:rPr>
             <w:rStyle w:val="Hyperlink"/>
@@ -2796,7 +2813,7 @@
         </w:numPr>
         <w:pStyle w:val="Compact"/>
       </w:pPr>
-      <w:hyperlink r:id="rId94">
+      <w:hyperlink r:id="rId97">
         <w:r>
           <w:rPr>
             <w:rStyle w:val="Hyperlink"/>
@@ -2833,7 +2850,7 @@
       <w:r>
         <w:t xml:space="preserve"> </w:t>
       </w:r>
-      <w:hyperlink r:id="rId95">
+      <w:hyperlink r:id="rId98">
         <w:r>
           <w:rPr>
             <w:rStyle w:val="Hyperlink"/>
@@ -2856,7 +2873,7 @@
       <w:r>
         <w:t xml:space="preserve"> </w:t>
       </w:r>
-      <w:hyperlink r:id="rId96">
+      <w:hyperlink r:id="rId99">
         <w:r>
           <w:rPr>
             <w:rStyle w:val="Hyperlink"/>
@@ -2873,7 +2890,7 @@
       <w:r>
         <w:t xml:space="preserve"> </w:t>
       </w:r>
-      <w:hyperlink r:id="rId97">
+      <w:hyperlink r:id="rId100">
         <w:r>
           <w:rPr>
             <w:rStyle w:val="Hyperlink"/>
@@ -2885,7 +2902,7 @@
         <w:t xml:space="preserve">, who, these days, know as much as I do!</w:t>
       </w:r>
     </w:p>
-    <w:bookmarkEnd w:id="98"/>
+    <w:bookmarkEnd w:id="101"/>
     <w:sectPr>
       <w:pgSz w:h="15840" w:w="12240"/>
       <w:pgMar w:bottom="1440" w:footer="720" w:gutter="0" w:header="720" w:left="1440" w:right="1440" w:top="1440"/>

</xml_diff>

<commit_message>
Adding in the tinyurl for the talk
</commit_message>
<xml_diff>
--- a/docs/Notes.docx
+++ b/docs/Notes.docx
@@ -110,7 +110,7 @@
         </w:p>
       </w:sdtContent>
     </w:sdt>
-    <w:bookmarkStart w:id="20" w:name="where-do-you-start"/>
+    <w:bookmarkStart w:id="21" w:name="where-do-you-start"/>
     <w:p>
       <w:pPr>
         <w:pStyle w:val="Heading1"/>
@@ -155,8 +155,27 @@
         <w:t xml:space="preserve">How do you get started?</w:t>
       </w:r>
     </w:p>
-    <w:bookmarkEnd w:id="20"/>
-    <w:bookmarkStart w:id="27" w:name="why-worry-about-maths-access"/>
+    <w:p>
+      <w:pPr>
+        <w:pStyle w:val="FirstParagraph"/>
+      </w:pPr>
+      <w:r>
+        <w:t xml:space="preserve">Live document:</w:t>
+      </w:r>
+      <w:r>
+        <w:t xml:space="preserve"> </w:t>
+      </w:r>
+      <w:hyperlink r:id="rId20">
+        <w:r>
+          <w:rPr>
+            <w:rStyle w:val="Hyperlink"/>
+          </w:rPr>
+          <w:t xml:space="preserve">https://tinyurl.com/wu977wyv</w:t>
+        </w:r>
+      </w:hyperlink>
+    </w:p>
+    <w:bookmarkEnd w:id="21"/>
+    <w:bookmarkStart w:id="28" w:name="why-worry-about-maths-access"/>
     <w:p>
       <w:pPr>
         <w:pStyle w:val="Heading1"/>
@@ -199,7 +218,7 @@
       <w:r>
         <w:t xml:space="preserve"> </w:t>
       </w:r>
-      <w:hyperlink r:id="rId21">
+      <w:hyperlink r:id="rId22">
         <w:r>
           <w:rPr>
             <w:rStyle w:val="Hyperlink"/>
@@ -222,7 +241,7 @@
       <w:r>
         <w:t xml:space="preserve"> </w:t>
       </w:r>
-      <w:hyperlink r:id="rId22">
+      <w:hyperlink r:id="rId23">
         <w:r>
           <w:rPr>
             <w:rStyle w:val="Hyperlink"/>
@@ -245,7 +264,7 @@
       <w:r>
         <w:t xml:space="preserve"> </w:t>
       </w:r>
-      <w:hyperlink r:id="rId23">
+      <w:hyperlink r:id="rId24">
         <w:r>
           <w:rPr>
             <w:rStyle w:val="Hyperlink"/>
@@ -280,7 +299,7 @@
       <w:r>
         <w:t xml:space="preserve"> </w:t>
       </w:r>
-      <w:hyperlink r:id="rId24">
+      <w:hyperlink r:id="rId25">
         <w:r>
           <w:rPr>
             <w:rStyle w:val="Hyperlink"/>
@@ -303,7 +322,7 @@
       <w:r>
         <w:t xml:space="preserve"> </w:t>
       </w:r>
-      <w:hyperlink r:id="rId25">
+      <w:hyperlink r:id="rId26">
         <w:r>
           <w:rPr>
             <w:rStyle w:val="Hyperlink"/>
@@ -312,7 +331,7 @@
         </w:r>
       </w:hyperlink>
     </w:p>
-    <w:bookmarkStart w:id="26" w:name="but-we-should-care-anyway"/>
+    <w:bookmarkStart w:id="27" w:name="but-we-should-care-anyway"/>
     <w:p>
       <w:pPr>
         <w:pStyle w:val="Heading2"/>
@@ -379,9 +398,9 @@
         <w:t xml:space="preserve">Students with a print disability, with difficulties with taking notes, memory and concentration may spend substantial processing capacity on entirely different tasks.</w:t>
       </w:r>
     </w:p>
-    <w:bookmarkEnd w:id="26"/>
     <w:bookmarkEnd w:id="27"/>
-    <w:bookmarkStart w:id="33" w:name="what-are-the-problems"/>
+    <w:bookmarkEnd w:id="28"/>
+    <w:bookmarkStart w:id="34" w:name="what-are-the-problems"/>
     <w:p>
       <w:pPr>
         <w:pStyle w:val="Heading1"/>
@@ -482,7 +501,7 @@
         <w:t xml:space="preserve">Responsive pages with multiple foci hard for VI users</w:t>
       </w:r>
     </w:p>
-    <w:bookmarkStart w:id="28" w:name="maths-in-pdf-is-inaccessible"/>
+    <w:bookmarkStart w:id="29" w:name="maths-in-pdf-is-inaccessible"/>
     <w:p>
       <w:pPr>
         <w:pStyle w:val="Heading2"/>
@@ -491,8 +510,8 @@
         <w:t xml:space="preserve">Maths in PDF is inaccessible</w:t>
       </w:r>
     </w:p>
-    <w:bookmarkEnd w:id="28"/>
-    <w:bookmarkStart w:id="32" w:name="could-we-solve-it-by"/>
+    <w:bookmarkEnd w:id="29"/>
+    <w:bookmarkStart w:id="33" w:name="could-we-solve-it-by"/>
     <w:p>
       <w:pPr>
         <w:pStyle w:val="Heading2"/>
@@ -518,18 +537,18 @@
           <wp:inline>
             <wp:extent cx="5943600" cy="3138287"/>
             <wp:effectExtent b="0" l="0" r="0" t="0"/>
-            <wp:docPr descr="Reflowing a PDF visually destroys the maths" title="" id="30" name="Picture"/>
+            <wp:docPr descr="Reflowing a PDF visually destroys the maths" title="" id="31" name="Picture"/>
             <a:graphic>
               <a:graphicData uri="http://schemas.openxmlformats.org/drawingml/2006/picture">
                 <pic:pic>
                   <pic:nvPicPr>
-                    <pic:cNvPr descr="./Figs/reflowing.png" id="31" name="Picture"/>
+                    <pic:cNvPr descr="./Figs/reflowing.png" id="32" name="Picture"/>
                     <pic:cNvPicPr>
                       <a:picLocks noChangeArrowheads="1" noChangeAspect="1"/>
                     </pic:cNvPicPr>
                   </pic:nvPicPr>
                   <pic:blipFill>
-                    <a:blip r:embed="rId29"/>
+                    <a:blip r:embed="rId30"/>
                     <a:stretch>
                       <a:fillRect/>
                     </a:stretch>
@@ -564,9 +583,9 @@
         <w:t xml:space="preserve">Reflowing a PDF visually destroys the maths</w:t>
       </w:r>
     </w:p>
-    <w:bookmarkEnd w:id="32"/>
     <w:bookmarkEnd w:id="33"/>
-    <w:bookmarkStart w:id="39" w:name="what-are-the-solutions"/>
+    <w:bookmarkEnd w:id="34"/>
+    <w:bookmarkStart w:id="40" w:name="what-are-the-solutions"/>
     <w:p>
       <w:pPr>
         <w:pStyle w:val="Heading1"/>
@@ -607,7 +626,7 @@
         <w:t xml:space="preserve">Readers to have assistive technology which works with the specific format of mathematical text</w:t>
       </w:r>
     </w:p>
-    <w:bookmarkStart w:id="34" w:name="structure"/>
+    <w:bookmarkStart w:id="35" w:name="structure"/>
     <w:p>
       <w:pPr>
         <w:pStyle w:val="Heading2"/>
@@ -672,8 +691,8 @@
         <w:t xml:space="preserve">And most mathematicians use specialist scientific document preparation systems such as LaTeX, which, historically, have not output these formats</w:t>
       </w:r>
     </w:p>
-    <w:bookmarkEnd w:id="34"/>
-    <w:bookmarkStart w:id="35" w:name="could-we-convert-the-latex"/>
+    <w:bookmarkEnd w:id="35"/>
+    <w:bookmarkStart w:id="36" w:name="could-we-convert-the-latex"/>
     <w:p>
       <w:pPr>
         <w:pStyle w:val="Heading2"/>
@@ -752,8 +771,8 @@
         <w:t xml:space="preserve">of the convertible subset without realising or knowing why, the addition of a package, change of preamble order, use of a seemingly innocent command…</w:t>
       </w:r>
     </w:p>
-    <w:bookmarkEnd w:id="35"/>
-    <w:bookmarkStart w:id="36" w:name="could-we-convert-the-mathematicians"/>
+    <w:bookmarkEnd w:id="36"/>
+    <w:bookmarkStart w:id="37" w:name="could-we-convert-the-mathematicians"/>
     <w:p>
       <w:pPr>
         <w:pStyle w:val="Heading2"/>
@@ -820,8 +839,8 @@
         <w:t xml:space="preserve">Increasingly mathematicians are exploring and converting, but they need appropriate institutional infrastructure, support, workload time allocation and training. Without this the task remains unreasonable.</w:t>
       </w:r>
     </w:p>
-    <w:bookmarkEnd w:id="36"/>
-    <w:bookmarkStart w:id="37" w:name="what-do-we-convert-to"/>
+    <w:bookmarkEnd w:id="37"/>
+    <w:bookmarkStart w:id="38" w:name="what-do-we-convert-to"/>
     <w:p>
       <w:pPr>
         <w:pStyle w:val="Heading2"/>
@@ -959,8 +978,8 @@
         <w:t xml:space="preserve">in this format.</w:t>
       </w:r>
     </w:p>
-    <w:bookmarkEnd w:id="37"/>
-    <w:bookmarkStart w:id="38" w:name="is-that-enough"/>
+    <w:bookmarkEnd w:id="38"/>
+    <w:bookmarkStart w:id="39" w:name="is-that-enough"/>
     <w:p>
       <w:pPr>
         <w:pStyle w:val="Heading2"/>
@@ -1019,9 +1038,9 @@
         <w:t xml:space="preserve">Clear print PDF is selected most often by disabled students in the Department of Mathematical Sciences.</w:t>
       </w:r>
     </w:p>
-    <w:bookmarkEnd w:id="38"/>
     <w:bookmarkEnd w:id="39"/>
-    <w:bookmarkStart w:id="90" w:name="how-do-you-get-started"/>
+    <w:bookmarkEnd w:id="40"/>
+    <w:bookmarkStart w:id="91" w:name="how-do-you-get-started"/>
     <w:p>
       <w:pPr>
         <w:pStyle w:val="Heading1"/>
@@ -1125,7 +1144,7 @@
         <w:t xml:space="preserve">Be clear about what is and is not accessible and what a student should do if they need a different format (see having a plan)</w:t>
       </w:r>
     </w:p>
-    <w:bookmarkStart w:id="43" w:name="wordpowerpoint-365"/>
+    <w:bookmarkStart w:id="44" w:name="wordpowerpoint-365"/>
     <w:p>
       <w:pPr>
         <w:pStyle w:val="Heading2"/>
@@ -1145,7 +1164,7 @@
       <w:r>
         <w:t xml:space="preserve">Use the inbuilt Accessibility Checker and information on e.g. </w:t>
       </w:r>
-      <w:hyperlink r:id="rId40">
+      <w:hyperlink r:id="rId41">
         <w:r>
           <w:rPr>
             <w:rStyle w:val="Hyperlink"/>
@@ -1291,7 +1310,7 @@
       <w:r>
         <w:t xml:space="preserve"> </w:t>
       </w:r>
-      <w:hyperlink r:id="rId41">
+      <w:hyperlink r:id="rId42">
         <w:r>
           <w:rPr>
             <w:rStyle w:val="Hyperlink"/>
@@ -1308,7 +1327,7 @@
       <w:r>
         <w:t xml:space="preserve"> </w:t>
       </w:r>
-      <w:hyperlink r:id="rId42">
+      <w:hyperlink r:id="rId43">
         <w:r>
           <w:rPr>
             <w:rStyle w:val="Hyperlink"/>
@@ -1320,8 +1339,8 @@
         <w:t xml:space="preserve">.</w:t>
       </w:r>
     </w:p>
-    <w:bookmarkEnd w:id="43"/>
-    <w:bookmarkStart w:id="44" w:name="sounds-solved-to-me"/>
+    <w:bookmarkEnd w:id="44"/>
+    <w:bookmarkStart w:id="45" w:name="sounds-solved-to-me"/>
     <w:p>
       <w:pPr>
         <w:pStyle w:val="Heading2"/>
@@ -1412,8 +1431,8 @@
         <w:t xml:space="preserve">For those who use LaTeX we need a different plan.</w:t>
       </w:r>
     </w:p>
-    <w:bookmarkEnd w:id="44"/>
-    <w:bookmarkStart w:id="47" w:name="web-wcag-2.1-aa-mathjax"/>
+    <w:bookmarkEnd w:id="45"/>
+    <w:bookmarkStart w:id="48" w:name="web-wcag-2.1-aa-mathjax"/>
     <w:p>
       <w:pPr>
         <w:pStyle w:val="Heading2"/>
@@ -1432,7 +1451,7 @@
       <w:r>
         <w:t xml:space="preserve">Check it meets the legal requirement of WCAG 2.1 Level AA with e.g. </w:t>
       </w:r>
-      <w:hyperlink r:id="rId45">
+      <w:hyperlink r:id="rId46">
         <w:r>
           <w:rPr>
             <w:rStyle w:val="Hyperlink"/>
@@ -1593,7 +1612,7 @@
           <w:numId w:val="1023"/>
         </w:numPr>
       </w:pPr>
-      <w:hyperlink r:id="rId46">
+      <w:hyperlink r:id="rId47">
         <w:r>
           <w:rPr>
             <w:rStyle w:val="Hyperlink"/>
@@ -1602,8 +1621,8 @@
         </w:r>
       </w:hyperlink>
     </w:p>
-    <w:bookmarkEnd w:id="47"/>
-    <w:bookmarkStart w:id="48" w:name="supporting-mathematicians"/>
+    <w:bookmarkEnd w:id="48"/>
+    <w:bookmarkStart w:id="49" w:name="supporting-mathematicians"/>
     <w:p>
       <w:pPr>
         <w:pStyle w:val="Heading2"/>
@@ -1648,8 +1667,8 @@
         <w:t xml:space="preserve">Two main approaches have attracted most of the mathematicians at Bath but there are some other rarer contenders!</w:t>
       </w:r>
     </w:p>
-    <w:bookmarkEnd w:id="48"/>
-    <w:bookmarkStart w:id="53" w:name="try-converting-the-latex"/>
+    <w:bookmarkEnd w:id="49"/>
+    <w:bookmarkStart w:id="54" w:name="try-converting-the-latex"/>
     <w:p>
       <w:pPr>
         <w:pStyle w:val="Heading2"/>
@@ -1672,7 +1691,7 @@
       <w:r>
         <w:t xml:space="preserve"> </w:t>
       </w:r>
-      <w:hyperlink r:id="rId49">
+      <w:hyperlink r:id="rId50">
         <w:r>
           <w:rPr>
             <w:rStyle w:val="Hyperlink"/>
@@ -1695,7 +1714,7 @@
       <w:r>
         <w:t xml:space="preserve"> </w:t>
       </w:r>
-      <w:hyperlink r:id="rId50">
+      <w:hyperlink r:id="rId51">
         <w:r>
           <w:rPr>
             <w:rStyle w:val="Hyperlink"/>
@@ -1754,7 +1773,7 @@
         </w:numPr>
         <w:pStyle w:val="Compact"/>
       </w:pPr>
-      <w:hyperlink r:id="rId51">
+      <w:hyperlink r:id="rId52">
         <w:r>
           <w:rPr>
             <w:rStyle w:val="Hyperlink"/>
@@ -1768,7 +1787,7 @@
       <w:r>
         <w:t xml:space="preserve">(</w:t>
       </w:r>
-      <w:hyperlink r:id="rId52">
+      <w:hyperlink r:id="rId53">
         <w:r>
           <w:rPr>
             <w:rStyle w:val="Hyperlink"/>
@@ -1780,8 +1799,8 @@
         <w:t xml:space="preserve">)</w:t>
       </w:r>
     </w:p>
-    <w:bookmarkEnd w:id="53"/>
-    <w:bookmarkStart w:id="57" w:name="rmarkdown-formats"/>
+    <w:bookmarkEnd w:id="54"/>
+    <w:bookmarkStart w:id="58" w:name="rmarkdown-formats"/>
     <w:p>
       <w:pPr>
         <w:pStyle w:val="Heading2"/>
@@ -1872,7 +1891,7 @@
       <w:r>
         <w:t xml:space="preserve"> </w:t>
       </w:r>
-      <w:hyperlink r:id="rId54">
+      <w:hyperlink r:id="rId55">
         <w:r>
           <w:rPr>
             <w:rStyle w:val="Hyperlink"/>
@@ -1889,7 +1908,7 @@
         </w:numPr>
         <w:pStyle w:val="Compact"/>
       </w:pPr>
-      <w:hyperlink r:id="rId55">
+      <w:hyperlink r:id="rId56">
         <w:r>
           <w:rPr>
             <w:rStyle w:val="Hyperlink"/>
@@ -1903,7 +1922,7 @@
       <w:r>
         <w:t xml:space="preserve">(</w:t>
       </w:r>
-      <w:hyperlink r:id="rId56">
+      <w:hyperlink r:id="rId57">
         <w:r>
           <w:rPr>
             <w:rStyle w:val="Hyperlink"/>
@@ -1915,8 +1934,8 @@
         <w:t xml:space="preserve">)</w:t>
       </w:r>
     </w:p>
-    <w:bookmarkEnd w:id="57"/>
-    <w:bookmarkStart w:id="64" w:name="bookdownclavertondown"/>
+    <w:bookmarkEnd w:id="58"/>
+    <w:bookmarkStart w:id="65" w:name="bookdownclavertondown"/>
     <w:p>
       <w:pPr>
         <w:pStyle w:val="Heading2"/>
@@ -1935,7 +1954,7 @@
       <w:r>
         <w:t xml:space="preserve"> </w:t>
       </w:r>
-      <w:hyperlink r:id="rId58">
+      <w:hyperlink r:id="rId59">
         <w:r>
           <w:rPr>
             <w:rStyle w:val="Hyperlink"/>
@@ -1952,13 +1971,13 @@
         <w:pStyle w:val="BodyText"/>
       </w:pPr>
     </w:p>
-    <w:bookmarkStart w:id="60" w:name="thm:thm1"/>
+    <w:bookmarkStart w:id="61" w:name="thm:thm1"/>
     <w:p>
       <w:pPr>
         <w:pStyle w:val="TheoremStyleUpright"/>
       </w:pPr>
-      <w:bookmarkStart w:id="59" w:name="thm:thm1"/>
-      <w:bookmarkEnd w:id="59"/>
+      <w:bookmarkStart w:id="60" w:name="thm:thm1"/>
+      <w:bookmarkEnd w:id="60"/>
       <w:r>
         <w:rPr>
           <w:rStyle w:val="NameStyle"/>
@@ -1980,7 +1999,7 @@
         <w:t xml:space="preserve">Bookdown is needed for things like theorems and internal references</w:t>
       </w:r>
     </w:p>
-    <w:bookmarkEnd w:id="60"/>
+    <w:bookmarkEnd w:id="61"/>
     <w:p>
       <w:pPr>
         <w:pStyle w:val="BodyText"/>
@@ -1991,7 +2010,7 @@
       <w:r>
         <w:t xml:space="preserve"> </w:t>
       </w:r>
-      <w:hyperlink r:id="rId61">
+      <w:hyperlink r:id="rId62">
         <w:r>
           <w:rPr>
             <w:rStyle w:val="Hyperlink"/>
@@ -2011,7 +2030,7 @@
         <w:pStyle w:val="BodyText"/>
       </w:pPr>
     </w:p>
-    <w:bookmarkStart w:id="62" w:name="tho:tho1"/>
+    <w:bookmarkStart w:id="63" w:name="tho:tho1"/>
     <w:p>
       <w:pPr>
         <w:pStyle w:val="TheoremStyleUpright"/>
@@ -2052,13 +2071,13 @@
         <w:t xml:space="preserve">.</w:t>
       </w:r>
     </w:p>
-    <w:bookmarkEnd w:id="62"/>
+    <w:bookmarkEnd w:id="63"/>
     <w:p>
       <w:pPr>
         <w:pStyle w:val="BodyText"/>
       </w:pPr>
     </w:p>
-    <w:bookmarkStart w:id="63" w:name="nug:nug1"/>
+    <w:bookmarkStart w:id="64" w:name="nug:nug1"/>
     <w:p>
       <w:pPr>
         <w:pStyle w:val="TheoremStyleUpright"/>
@@ -2090,9 +2109,9 @@
         <w:t xml:space="preserve">And you can have theorem types share numbering</w:t>
       </w:r>
     </w:p>
-    <w:bookmarkEnd w:id="63"/>
     <w:bookmarkEnd w:id="64"/>
-    <w:bookmarkStart w:id="67" w:name="maths-e-assessment"/>
+    <w:bookmarkEnd w:id="65"/>
+    <w:bookmarkStart w:id="68" w:name="maths-e-assessment"/>
     <w:p>
       <w:pPr>
         <w:pStyle w:val="Heading2"/>
@@ -2109,7 +2128,7 @@
         </w:numPr>
         <w:pStyle w:val="Compact"/>
       </w:pPr>
-      <w:hyperlink r:id="rId65">
+      <w:hyperlink r:id="rId66">
         <w:r>
           <w:rPr>
             <w:rStyle w:val="Hyperlink"/>
@@ -2126,7 +2145,7 @@
         </w:numPr>
         <w:pStyle w:val="Compact"/>
       </w:pPr>
-      <w:hyperlink r:id="rId66">
+      <w:hyperlink r:id="rId67">
         <w:r>
           <w:rPr>
             <w:rStyle w:val="Hyperlink"/>
@@ -2147,8 +2166,8 @@
         <w:t xml:space="preserve">There are probably others but these are the only ones I have used</w:t>
       </w:r>
     </w:p>
-    <w:bookmarkEnd w:id="67"/>
-    <w:bookmarkStart w:id="73" w:name="simple-graphs-desmos"/>
+    <w:bookmarkEnd w:id="68"/>
+    <w:bookmarkStart w:id="74" w:name="simple-graphs-desmos"/>
     <w:p>
       <w:pPr>
         <w:pStyle w:val="Heading2"/>
@@ -2165,7 +2184,7 @@
         </w:numPr>
         <w:pStyle w:val="Compact"/>
       </w:pPr>
-      <w:hyperlink r:id="rId68">
+      <w:hyperlink r:id="rId69">
         <w:r>
           <w:rPr>
             <w:rStyle w:val="Hyperlink"/>
@@ -2182,7 +2201,7 @@
         </w:numPr>
         <w:pStyle w:val="Compact"/>
       </w:pPr>
-      <w:hyperlink r:id="rId46">
+      <w:hyperlink r:id="rId47">
         <w:r>
           <w:rPr>
             <w:rStyle w:val="Hyperlink"/>
@@ -2200,18 +2219,18 @@
           <wp:inline>
             <wp:extent cx="5943600" cy="3962400"/>
             <wp:effectExtent b="0" l="0" r="0" t="0"/>
-            <wp:docPr descr="Interactive plot of sine" title="" id="70" name="Picture"/>
+            <wp:docPr descr="Interactive plot of sine" title="" id="71" name="Picture"/>
             <a:graphic>
               <a:graphicData uri="http://schemas.openxmlformats.org/drawingml/2006/picture">
                 <pic:pic>
                   <pic:nvPicPr>
-                    <pic:cNvPr descr="./Figs/desmos-sine-graph.png" id="71" name="Picture"/>
+                    <pic:cNvPr descr="./Figs/desmos-sine-graph.png" id="72" name="Picture"/>
                     <pic:cNvPicPr>
                       <a:picLocks noChangeArrowheads="1" noChangeAspect="1"/>
                     </pic:cNvPicPr>
                   </pic:nvPicPr>
                   <pic:blipFill>
-                    <a:blip r:embed="rId69"/>
+                    <a:blip r:embed="rId70"/>
                     <a:stretch>
                       <a:fillRect/>
                     </a:stretch>
@@ -2242,7 +2261,7 @@
       <w:pPr>
         <w:pStyle w:val="ImageCaption"/>
       </w:pPr>
-      <w:hyperlink r:id="rId72">
+      <w:hyperlink r:id="rId73">
         <w:r>
           <w:rPr>
             <w:rStyle w:val="Hyperlink"/>
@@ -2251,8 +2270,8 @@
         </w:r>
       </w:hyperlink>
     </w:p>
-    <w:bookmarkEnd w:id="73"/>
-    <w:bookmarkStart w:id="76" w:name="geogebra-but-be-careful"/>
+    <w:bookmarkEnd w:id="74"/>
+    <w:bookmarkStart w:id="77" w:name="geogebra-but-be-careful"/>
     <w:p>
       <w:pPr>
         <w:pStyle w:val="Heading2"/>
@@ -2269,7 +2288,7 @@
         </w:numPr>
         <w:pStyle w:val="Compact"/>
       </w:pPr>
-      <w:hyperlink r:id="rId74">
+      <w:hyperlink r:id="rId75">
         <w:r>
           <w:rPr>
             <w:rStyle w:val="Hyperlink"/>
@@ -2298,7 +2317,7 @@
         </w:numPr>
         <w:pStyle w:val="Compact"/>
       </w:pPr>
-      <w:hyperlink r:id="rId75">
+      <w:hyperlink r:id="rId76">
         <w:r>
           <w:rPr>
             <w:rStyle w:val="Hyperlink"/>
@@ -2345,8 +2364,8 @@
         <w:t xml:space="preserve">It is possible and useful but you need to take time and care.</w:t>
       </w:r>
     </w:p>
-    <w:bookmarkEnd w:id="76"/>
-    <w:bookmarkStart w:id="84" w:name="brailler-for-the-statisticians"/>
+    <w:bookmarkEnd w:id="77"/>
+    <w:bookmarkStart w:id="85" w:name="brailler-for-the-statisticians"/>
     <w:p>
       <w:pPr>
         <w:pStyle w:val="Heading2"/>
@@ -2363,7 +2382,7 @@
         </w:numPr>
         <w:pStyle w:val="Compact"/>
       </w:pPr>
-      <w:hyperlink r:id="rId77">
+      <w:hyperlink r:id="rId78">
         <w:r>
           <w:rPr>
             <w:rStyle w:val="Hyperlink"/>
@@ -2380,7 +2399,7 @@
       <w:r>
         <w:t xml:space="preserve"> </w:t>
       </w:r>
-      <w:hyperlink r:id="rId78">
+      <w:hyperlink r:id="rId79">
         <w:r>
           <w:rPr>
             <w:rStyle w:val="Hyperlink"/>
@@ -2403,24 +2422,24 @@
           <wp:inline>
             <wp:extent cx="5943600" cy="3668050"/>
             <wp:effectExtent b="0" l="0" r="0" t="0"/>
-            <wp:docPr descr="Try the Interactive version of graph generated by BrailleR" title="" id="80" name="Picture"/>
+            <wp:docPr descr="Try the Interactive version of graph generated by BrailleR" title="" id="81" name="Picture"/>
             <a:graphic>
               <a:graphicData uri="http://schemas.openxmlformats.org/drawingml/2006/picture">
                 <pic:pic>
                   <pic:nvPicPr>
-                    <pic:cNvPr descr="./Figs/myhist2.svg" id="81" name="Picture"/>
+                    <pic:cNvPr descr="./Figs/myhist2.svg" id="82" name="Picture"/>
                     <pic:cNvPicPr>
                       <a:picLocks noChangeArrowheads="1" noChangeAspect="1"/>
                     </pic:cNvPicPr>
                   </pic:nvPicPr>
                   <pic:blipFill>
-                    <a:blip r:embed="rId82">
+                    <a:blip r:embed="rId83">
                       <a:extLst>
                         <a:ext uri="{28A0092B-C50C-407E-A947-70E740481C1C}">
                           <a14:useLocalDpi xmlns:a14="http://schemas.microsoft.com/office/drawing/2010/main" val="0"/>
                         </a:ext>
                         <a:ext uri="{96DAC541-7B7A-43D3-8B79-37D633B846F1}">
-                          <asvg:svgBlip xmlns:asvg="http://schemas.microsoft.com/office/drawing/2016/SVG/main" r:embed="rId79"/>
+                          <asvg:svgBlip xmlns:asvg="http://schemas.microsoft.com/office/drawing/2016/SVG/main" r:embed="rId80"/>
                         </a:ext>
                       </a:extLst>
                     </a:blip>
@@ -2460,7 +2479,7 @@
       <w:r>
         <w:t xml:space="preserve"> </w:t>
       </w:r>
-      <w:hyperlink r:id="rId83">
+      <w:hyperlink r:id="rId84">
         <w:r>
           <w:rPr>
             <w:rStyle w:val="Hyperlink"/>
@@ -2469,8 +2488,8 @@
         </w:r>
       </w:hyperlink>
     </w:p>
-    <w:bookmarkEnd w:id="84"/>
-    <w:bookmarkStart w:id="89" w:name="other-diagrams"/>
+    <w:bookmarkEnd w:id="85"/>
+    <w:bookmarkStart w:id="90" w:name="other-diagrams"/>
     <w:p>
       <w:pPr>
         <w:pStyle w:val="Heading2"/>
@@ -2487,7 +2506,7 @@
         </w:numPr>
         <w:pStyle w:val="Compact"/>
       </w:pPr>
-      <w:hyperlink r:id="rId85">
+      <w:hyperlink r:id="rId86">
         <w:r>
           <w:rPr>
             <w:rStyle w:val="Hyperlink"/>
@@ -2546,7 +2565,7 @@
         </w:numPr>
         <w:pStyle w:val="Compact"/>
       </w:pPr>
-      <w:hyperlink r:id="rId86">
+      <w:hyperlink r:id="rId87">
         <w:r>
           <w:rPr>
             <w:rStyle w:val="Hyperlink"/>
@@ -2563,7 +2582,7 @@
         </w:numPr>
         <w:pStyle w:val="Compact"/>
       </w:pPr>
-      <w:hyperlink r:id="rId87">
+      <w:hyperlink r:id="rId88">
         <w:r>
           <w:rPr>
             <w:rStyle w:val="Hyperlink"/>
@@ -2580,7 +2599,7 @@
         </w:numPr>
         <w:pStyle w:val="Compact"/>
       </w:pPr>
-      <w:hyperlink r:id="rId88">
+      <w:hyperlink r:id="rId89">
         <w:r>
           <w:rPr>
             <w:rStyle w:val="Hyperlink"/>
@@ -2589,9 +2608,9 @@
         </w:r>
       </w:hyperlink>
     </w:p>
-    <w:bookmarkEnd w:id="89"/>
     <w:bookmarkEnd w:id="90"/>
-    <w:bookmarkStart w:id="92" w:name="what-is-my-next-step"/>
+    <w:bookmarkEnd w:id="91"/>
+    <w:bookmarkStart w:id="93" w:name="what-is-my-next-step"/>
     <w:p>
       <w:pPr>
         <w:pStyle w:val="Heading1"/>
@@ -2617,12 +2636,35 @@
         <w:pStyle w:val="Compact"/>
       </w:pPr>
       <w:r>
+        <w:t xml:space="preserve">This document:</w:t>
+      </w:r>
+      <w:r>
+        <w:t xml:space="preserve"> </w:t>
+      </w:r>
+      <w:hyperlink r:id="rId20">
+        <w:r>
+          <w:rPr>
+            <w:rStyle w:val="Hyperlink"/>
+          </w:rPr>
+          <w:t xml:space="preserve">https://tinyurl.com/wu977wyv</w:t>
+        </w:r>
+      </w:hyperlink>
+    </w:p>
+    <w:p>
+      <w:pPr>
+        <w:numPr>
+          <w:ilvl w:val="0"/>
+          <w:numId w:val="1035"/>
+        </w:numPr>
+        <w:pStyle w:val="Compact"/>
+      </w:pPr>
+      <w:r>
         <w:t xml:space="preserve">LaTeX available? Try</w:t>
       </w:r>
       <w:r>
         <w:t xml:space="preserve"> </w:t>
       </w:r>
-      <w:hyperlink r:id="rId51">
+      <w:hyperlink r:id="rId52">
         <w:r>
           <w:rPr>
             <w:rStyle w:val="Hyperlink"/>
@@ -2645,7 +2687,7 @@
       <w:r>
         <w:t xml:space="preserve"> </w:t>
       </w:r>
-      <w:hyperlink r:id="rId54">
+      <w:hyperlink r:id="rId55">
         <w:r>
           <w:rPr>
             <w:rStyle w:val="Hyperlink"/>
@@ -2668,7 +2710,7 @@
       <w:r>
         <w:t xml:space="preserve"> </w:t>
       </w:r>
-      <w:hyperlink r:id="rId46">
+      <w:hyperlink r:id="rId47">
         <w:r>
           <w:rPr>
             <w:rStyle w:val="Hyperlink"/>
@@ -2691,7 +2733,7 @@
       <w:r>
         <w:t xml:space="preserve"> </w:t>
       </w:r>
-      <w:hyperlink r:id="rId91">
+      <w:hyperlink r:id="rId92">
         <w:r>
           <w:rPr>
             <w:rStyle w:val="Hyperlink"/>
@@ -2720,7 +2762,7 @@
         <w:t xml:space="preserve">What achieveable next step can you commit to which will improve the accessiblibility of your mathematical teaching resources for next academic year?</w:t>
       </w:r>
     </w:p>
-    <w:bookmarkEnd w:id="92"/>
+    <w:bookmarkEnd w:id="93"/>
     <w:bookmarkStart w:id="100" w:name="further-information"/>
     <w:p>
       <w:pPr>
@@ -2744,12 +2786,12 @@
       <w:r>
         <w:t xml:space="preserve"> </w:t>
       </w:r>
-      <w:hyperlink r:id="rId93">
+      <w:hyperlink r:id="rId20">
         <w:r>
           <w:rPr>
             <w:rStyle w:val="Hyperlink"/>
           </w:rPr>
-          <w:t xml:space="preserve">Getting started with accessible maths March 2023</w:t>
+          <w:t xml:space="preserve">https://tinyurl.com/wu977wyv</w:t>
         </w:r>
       </w:hyperlink>
     </w:p>

</xml_diff>